<commit_message>
nasrettin hoca sadeleştirme eklendi
</commit_message>
<xml_diff>
--- a/MetinSadelestirme/LetayifiHaceNasreddin/37-41/37-41.docx
+++ b/MetinSadelestirme/LetayifiHaceNasreddin/37-41/37-41.docx
@@ -435,15 +435,7 @@
         <w:rPr>
           <w:rFonts w:ascii="TIMESCVR" w:hAnsi="TIMESCVR"/>
         </w:rPr>
-        <w:t>bu ¹ırı¦ıñ dépesine</w:t>
-      </w:r>
-      <w:bookmarkStart w:id="0" w:name="_GoBack"/>
-      <w:bookmarkEnd w:id="0"/>
-      <w:r>
-        <w:rPr>
-          <w:rFonts w:ascii="TIMESCVR" w:hAnsi="TIMESCVR"/>
-        </w:rPr>
-        <w:t xml:space="preserve"> ba¦lar gelüb getürüb ol tépeye bu ¹ırı¦ı</w:t>
+        <w:t>bu ¹ırı¦ıñ dépesine ba¦lar gelüb getürüb ol tépeye bu ¹ırı¦ı</w:t>
       </w:r>
     </w:p>
     <w:p>
@@ -858,16 +850,26 @@
       <w:r>
         <w:rPr>
           <w:rFonts w:ascii="TIMESCVR" w:hAnsi="TIMESCVR"/>
-          <w:color w:val="FF0000"/>
-        </w:rPr>
-        <w:t>atmaca</w:t>
-      </w:r>
-      <w:r>
-        <w:rPr>
-          <w:rFonts w:ascii="TIMESCVR" w:hAnsi="TIMESCVR"/>
-          <w:color w:val="FF0000"/>
-        </w:rPr>
-        <w:t>/akca</w:t>
+        </w:rPr>
+        <w:t>a</w:t>
+      </w:r>
+      <w:r>
+        <w:rPr>
+          <w:rFonts w:ascii="TIMESCVR" w:hAnsi="TIMESCVR"/>
+        </w:rPr>
+        <w:t>®</w:t>
+      </w:r>
+      <w:r>
+        <w:rPr>
+          <w:rFonts w:ascii="TIMESCVR" w:hAnsi="TIMESCVR"/>
+        </w:rPr>
+        <w:t>c</w:t>
+      </w:r>
+      <w:r>
+        <w:rPr>
+          <w:rFonts w:ascii="TIMESCVR" w:hAnsi="TIMESCVR"/>
+        </w:rPr>
+        <w:t>e</w:t>
       </w:r>
       <w:r>
         <w:rPr>
@@ -1064,23 +1066,8 @@
       <w:r>
         <w:rPr>
           <w:rFonts w:ascii="TIMESCVR" w:hAnsi="TIMESCVR"/>
-          <w:color w:val="FF0000"/>
-        </w:rPr>
-        <w:t>atmaca</w:t>
-      </w:r>
-      <w:r>
-        <w:rPr>
-          <w:rFonts w:ascii="TIMESCVR" w:hAnsi="TIMESCVR"/>
-          <w:color w:val="FF0000"/>
-        </w:rPr>
-        <w:t>yı</w:t>
-      </w:r>
-      <w:r>
-        <w:rPr>
-          <w:rFonts w:ascii="TIMESCVR" w:hAnsi="TIMESCVR"/>
-          <w:color w:val="FF0000"/>
-        </w:rPr>
-        <w:t>/akcayı</w:t>
+        </w:rPr>
+        <w:t>a®ceyi</w:t>
       </w:r>
     </w:p>
     <w:p>
@@ -1366,7 +1353,21 @@
           <w:rFonts w:ascii="TIMESCVR" w:hAnsi="TIMESCVR"/>
           <w:b/>
         </w:rPr>
-        <w:t>fe)</w:t>
+        <w:t>fe</w:t>
+      </w:r>
+      <w:r>
+        <w:rPr>
+          <w:rFonts w:ascii="TIMESCVR" w:hAnsi="TIMESCVR"/>
+          <w:b/>
+        </w:rPr>
+        <w:t>, 37/4</w:t>
+      </w:r>
+      <w:r>
+        <w:rPr>
+          <w:rFonts w:ascii="TIMESCVR" w:hAnsi="TIMESCVR"/>
+          <w:b/>
+        </w:rPr>
+        <w:t>)</w:t>
       </w:r>
       <w:r>
         <w:rPr>
@@ -2450,7 +2451,21 @@
           <w:rFonts w:ascii="TIMESCVR" w:hAnsi="TIMESCVR"/>
           <w:b/>
         </w:rPr>
-        <w:t>fe)</w:t>
+        <w:t>fe</w:t>
+      </w:r>
+      <w:r>
+        <w:rPr>
+          <w:rFonts w:ascii="TIMESCVR" w:hAnsi="TIMESCVR"/>
+          <w:b/>
+        </w:rPr>
+        <w:t>, 37/14</w:t>
+      </w:r>
+      <w:r>
+        <w:rPr>
+          <w:rFonts w:ascii="TIMESCVR" w:hAnsi="TIMESCVR"/>
+          <w:b/>
+        </w:rPr>
+        <w:t>)</w:t>
       </w:r>
       <w:r>
         <w:rPr>
@@ -2939,13 +2954,33 @@
           <w:rFonts w:ascii="TIMESCVR" w:hAnsi="TIMESCVR"/>
           <w:b/>
         </w:rPr>
-        <w:t>fe)</w:t>
-      </w:r>
-      <w:r>
-        <w:rPr>
-          <w:rFonts w:ascii="TIMESCVR" w:hAnsi="TIMESCVR"/>
-        </w:rPr>
-        <w:t xml:space="preserve"> birgün na</w:t>
+        <w:t>fe</w:t>
+      </w:r>
+      <w:r>
+        <w:rPr>
+          <w:rFonts w:ascii="TIMESCVR" w:hAnsi="TIMESCVR"/>
+          <w:b/>
+        </w:rPr>
+        <w:t>, 37/18</w:t>
+      </w:r>
+      <w:r>
+        <w:rPr>
+          <w:rFonts w:ascii="TIMESCVR" w:hAnsi="TIMESCVR"/>
+          <w:b/>
+        </w:rPr>
+        <w:t>)</w:t>
+      </w:r>
+      <w:r>
+        <w:rPr>
+          <w:rFonts w:ascii="TIMESCVR" w:hAnsi="TIMESCVR"/>
+        </w:rPr>
+        <w:t xml:space="preserve"> birgün N</w:t>
+      </w:r>
+      <w:r>
+        <w:rPr>
+          <w:rFonts w:ascii="TIMESCVR" w:hAnsi="TIMESCVR"/>
+        </w:rPr>
+        <w:t>a</w:t>
       </w:r>
       <w:r>
         <w:rPr>
@@ -2963,13 +2998,19 @@
         <w:rPr>
           <w:rFonts w:ascii="TIMESCVR" w:hAnsi="TIMESCVR"/>
         </w:rPr>
+        <w:t>u</w:t>
+      </w:r>
+      <w:r>
+        <w:rPr>
+          <w:rFonts w:ascii="TIMESCVR" w:hAnsi="TIMESCVR"/>
+        </w:rPr>
         <w:t>’</w:t>
       </w:r>
       <w:r>
         <w:rPr>
           <w:rFonts w:ascii="TIMESCVR" w:hAnsi="TIMESCVR"/>
         </w:rPr>
-        <w:t>ed-d</w:t>
+        <w:t>d-d</w:t>
       </w:r>
       <w:r>
         <w:rPr>
@@ -3520,7 +3561,19 @@
         <w:rPr>
           <w:rFonts w:ascii="TIMESCVR" w:hAnsi="TIMESCVR"/>
         </w:rPr>
-        <w:t>behey</w:t>
+        <w:t>be</w:t>
+      </w:r>
+      <w:r>
+        <w:rPr>
+          <w:rFonts w:ascii="TIMESCVR" w:hAnsi="TIMESCVR"/>
+        </w:rPr>
+        <w:t xml:space="preserve"> </w:t>
+      </w:r>
+      <w:r>
+        <w:rPr>
+          <w:rFonts w:ascii="TIMESCVR" w:hAnsi="TIMESCVR"/>
+        </w:rPr>
+        <w:t>hey</w:t>
       </w:r>
     </w:p>
     <w:p>
@@ -3842,7 +3895,21 @@
           <w:rFonts w:ascii="TIMESCVR" w:hAnsi="TIMESCVR"/>
           <w:b/>
         </w:rPr>
-        <w:t>fe)</w:t>
+        <w:t>fe</w:t>
+      </w:r>
+      <w:r>
+        <w:rPr>
+          <w:rFonts w:ascii="TIMESCVR" w:hAnsi="TIMESCVR"/>
+          <w:b/>
+        </w:rPr>
+        <w:t>, 38/1</w:t>
+      </w:r>
+      <w:r>
+        <w:rPr>
+          <w:rFonts w:ascii="TIMESCVR" w:hAnsi="TIMESCVR"/>
+          <w:b/>
+        </w:rPr>
+        <w:t>)</w:t>
       </w:r>
     </w:p>
     <w:p>
@@ -4085,7 +4152,13 @@
         <w:rPr>
           <w:rFonts w:ascii="TIMESCVR" w:hAnsi="TIMESCVR"/>
         </w:rPr>
-        <w:t>ler</w:t>
+        <w:t>la</w:t>
+      </w:r>
+      <w:r>
+        <w:rPr>
+          <w:rFonts w:ascii="TIMESCVR" w:hAnsi="TIMESCVR"/>
+        </w:rPr>
+        <w:t>r</w:t>
       </w:r>
     </w:p>
     <w:p>
@@ -4172,14 +4245,22 @@
       <w:r>
         <w:rPr>
           <w:rFonts w:ascii="TIMESCVR" w:hAnsi="TIMESCVR"/>
+          <w:color w:val="FF0000"/>
         </w:rPr>
         <w:t>m</w:t>
       </w:r>
       <w:r>
         <w:rPr>
           <w:rFonts w:ascii="TIMESCVR" w:hAnsi="TIMESCVR"/>
-        </w:rPr>
-        <w:t>isin bu o</w:t>
+          <w:color w:val="FF0000"/>
+        </w:rPr>
+        <w:t>isin</w:t>
+      </w:r>
+      <w:r>
+        <w:rPr>
+          <w:rFonts w:ascii="TIMESCVR" w:hAnsi="TIMESCVR"/>
+        </w:rPr>
+        <w:t xml:space="preserve"> bu o</w:t>
       </w:r>
       <w:r>
         <w:rPr>
@@ -4301,7 +4382,13 @@
         <w:rPr>
           <w:rFonts w:ascii="TIMESCVR" w:hAnsi="TIMESCVR"/>
         </w:rPr>
-        <w:t xml:space="preserve"> şemdi ben anı</w:t>
+        <w:t xml:space="preserve"> şi</w:t>
+      </w:r>
+      <w:r>
+        <w:rPr>
+          <w:rFonts w:ascii="TIMESCVR" w:hAnsi="TIMESCVR"/>
+        </w:rPr>
+        <w:t>mdi ben anı</w:t>
       </w:r>
       <w:r>
         <w:rPr>
@@ -4354,7 +4441,13 @@
         <w:rPr>
           <w:rFonts w:ascii="TIMESCVR" w:hAnsi="TIMESCVR"/>
         </w:rPr>
-        <w:t xml:space="preserve"> bilürüm deyüb heman se</w:t>
+        <w:t xml:space="preserve"> bilürüm deyüb hem¥</w:t>
+      </w:r>
+      <w:r>
+        <w:rPr>
+          <w:rFonts w:ascii="TIMESCVR" w:hAnsi="TIMESCVR"/>
+        </w:rPr>
+        <w:t>n se</w:t>
       </w:r>
       <w:r>
         <w:rPr>
@@ -4733,7 +4826,21 @@
           <w:rFonts w:ascii="TIMESCVR" w:hAnsi="TIMESCVR"/>
           <w:b/>
         </w:rPr>
-        <w:t>fe)</w:t>
+        <w:t>fe</w:t>
+      </w:r>
+      <w:r>
+        <w:rPr>
+          <w:rFonts w:ascii="TIMESCVR" w:hAnsi="TIMESCVR"/>
+          <w:b/>
+        </w:rPr>
+        <w:t>, 38/9</w:t>
+      </w:r>
+      <w:r>
+        <w:rPr>
+          <w:rFonts w:ascii="TIMESCVR" w:hAnsi="TIMESCVR"/>
+          <w:b/>
+        </w:rPr>
+        <w:t>)</w:t>
       </w:r>
       <w:r>
         <w:rPr>
@@ -5447,7 +5554,15 @@
         <w:rPr>
           <w:rFonts w:ascii="TIMESCVR" w:hAnsi="TIMESCVR"/>
         </w:rPr>
-        <w:t>anub çorbadan</w:t>
+        <w:t>an</w:t>
+      </w:r>
+      <w:bookmarkStart w:id="0" w:name="_GoBack"/>
+      <w:bookmarkEnd w:id="0"/>
+      <w:r>
+        <w:rPr>
+          <w:rFonts w:ascii="TIMESCVR" w:hAnsi="TIMESCVR"/>
+        </w:rPr>
+        <w:t>ub çorbadan</w:t>
       </w:r>
     </w:p>
     <w:p>
@@ -5677,19 +5792,11 @@
         <w:rPr>
           <w:rFonts w:ascii="TIMESCVR" w:hAnsi="TIMESCVR"/>
         </w:rPr>
-        <w:t xml:space="preserve"> </w:t>
-      </w:r>
-      <w:r>
-        <w:rPr>
-          <w:rFonts w:ascii="TIMESCVR" w:hAnsi="TIMESCVR"/>
-          <w:color w:val="FF0000"/>
-        </w:rPr>
-        <w:t>ana</w:t>
-      </w:r>
-      <w:r>
-        <w:rPr>
-          <w:rFonts w:ascii="TIMESCVR" w:hAnsi="TIMESCVR"/>
-          <w:color w:val="FF0000"/>
+        <w:t xml:space="preserve"> ana</w:t>
+      </w:r>
+      <w:r>
+        <w:rPr>
+          <w:rFonts w:ascii="TIMESCVR" w:hAnsi="TIMESCVR"/>
         </w:rPr>
         <w:t>ñ</w:t>
       </w:r>
@@ -5756,36 +5863,32 @@
       <w:r>
         <w:rPr>
           <w:rFonts w:ascii="TIMESCVR" w:hAnsi="TIMESCVR"/>
-          <w:color w:val="FF0000"/>
         </w:rPr>
         <w:t>®</w:t>
       </w:r>
       <w:r>
         <w:rPr>
           <w:rFonts w:ascii="TIMESCVR" w:hAnsi="TIMESCVR"/>
-          <w:color w:val="FF0000"/>
         </w:rPr>
         <w:t>aldı</w:t>
       </w:r>
       <w:r>
         <w:rPr>
           <w:rFonts w:ascii="TIMESCVR" w:hAnsi="TIMESCVR"/>
-          <w:color w:val="FF0000"/>
         </w:rPr>
         <w:t>¦</w:t>
       </w:r>
       <w:r>
         <w:rPr>
           <w:rFonts w:ascii="TIMESCVR" w:hAnsi="TIMESCVR"/>
-          <w:color w:val="FF0000"/>
-        </w:rPr>
-        <w:t>ına</w:t>
-      </w:r>
-      <w:r>
-        <w:rPr>
-          <w:rFonts w:ascii="TIMESCVR" w:hAnsi="TIMESCVR"/>
-        </w:rPr>
-        <w:t xml:space="preserve"> a</w:t>
+        </w:rPr>
+        <w:t xml:space="preserve">ına </w:t>
+      </w:r>
+      <w:r>
+        <w:rPr>
+          <w:rFonts w:ascii="TIMESCVR" w:hAnsi="TIMESCVR"/>
+        </w:rPr>
+        <w:t>a</w:t>
       </w:r>
       <w:r>
         <w:rPr>
@@ -5848,7 +5951,21 @@
           <w:rFonts w:ascii="TIMESCVR" w:hAnsi="TIMESCVR"/>
           <w:b/>
         </w:rPr>
-        <w:t>fe)</w:t>
+        <w:t>fe</w:t>
+      </w:r>
+      <w:r>
+        <w:rPr>
+          <w:rFonts w:ascii="TIMESCVR" w:hAnsi="TIMESCVR"/>
+          <w:b/>
+        </w:rPr>
+        <w:t>, 38/19</w:t>
+      </w:r>
+      <w:r>
+        <w:rPr>
+          <w:rFonts w:ascii="TIMESCVR" w:hAnsi="TIMESCVR"/>
+          <w:b/>
+        </w:rPr>
+        <w:t>)</w:t>
       </w:r>
       <w:r>
         <w:rPr>
@@ -5957,7 +6074,13 @@
         <w:rPr>
           <w:rFonts w:ascii="TIMESCVR" w:hAnsi="TIMESCVR"/>
         </w:rPr>
-        <w:t xml:space="preserve">inleyüb eve </w:t>
+        <w:t xml:space="preserve">inleyüb </w:t>
+      </w:r>
+      <w:r>
+        <w:rPr>
+          <w:rFonts w:ascii="TIMESCVR" w:hAnsi="TIMESCVR"/>
+        </w:rPr>
+        <w:t xml:space="preserve">eve </w:t>
       </w:r>
       <w:r>
         <w:rPr>
@@ -6072,26 +6195,17 @@
         <w:rPr>
           <w:rFonts w:ascii="TIMESCVR" w:hAnsi="TIMESCVR"/>
         </w:rPr>
-        <w:t xml:space="preserve">ir </w:t>
-      </w:r>
-      <w:r>
-        <w:rPr>
-          <w:rFonts w:ascii="TIMESCVR" w:hAnsi="TIMESCVR"/>
-          <w:color w:val="FF0000"/>
-        </w:rPr>
-        <w:t>ki</w:t>
-      </w:r>
-      <w:r>
-        <w:rPr>
-          <w:rFonts w:ascii="TIMESCVR" w:hAnsi="TIMESCVR"/>
-          <w:color w:val="FF0000"/>
+        <w:t>ir ki</w:t>
+      </w:r>
+      <w:r>
+        <w:rPr>
+          <w:rFonts w:ascii="TIMESCVR" w:hAnsi="TIMESCVR"/>
         </w:rPr>
         <w:t>m</w:t>
       </w:r>
       <w:r>
         <w:rPr>
           <w:rFonts w:ascii="TIMESCVR" w:hAnsi="TIMESCVR"/>
-          <w:color w:val="FF0000"/>
         </w:rPr>
         <w:t>se</w:t>
       </w:r>
@@ -6736,7 +6850,21 @@
           <w:rFonts w:ascii="TIMESCVR" w:hAnsi="TIMESCVR"/>
           <w:b/>
         </w:rPr>
-        <w:t>fe)</w:t>
+        <w:t>fe</w:t>
+      </w:r>
+      <w:r>
+        <w:rPr>
+          <w:rFonts w:ascii="TIMESCVR" w:hAnsi="TIMESCVR"/>
+          <w:b/>
+        </w:rPr>
+        <w:t>, 39/2</w:t>
+      </w:r>
+      <w:r>
+        <w:rPr>
+          <w:rFonts w:ascii="TIMESCVR" w:hAnsi="TIMESCVR"/>
+          <w:b/>
+        </w:rPr>
+        <w:t>)</w:t>
       </w:r>
       <w:r>
         <w:rPr>
@@ -6816,27 +6944,49 @@
           <w:rFonts w:ascii="TIMESCVR" w:hAnsi="TIMESCVR"/>
           <w:color w:val="FF0000"/>
         </w:rPr>
-        <w:t>belük sü</w:t>
-      </w:r>
-      <w:r>
-        <w:rPr>
-          <w:rFonts w:ascii="TIMESCVR" w:hAnsi="TIMESCVR"/>
-          <w:color w:val="FF0000"/>
+        <w:t xml:space="preserve">belük </w:t>
+      </w:r>
+      <w:r>
+        <w:rPr>
+          <w:rFonts w:ascii="TIMESCVR" w:hAnsi="TIMESCVR"/>
+        </w:rPr>
+        <w:t>s</w:t>
+      </w:r>
+      <w:r>
+        <w:rPr>
+          <w:rFonts w:ascii="TIMESCVR" w:hAnsi="TIMESCVR"/>
+        </w:rPr>
+        <w:t>°</w:t>
+      </w:r>
+      <w:r>
+        <w:rPr>
+          <w:rFonts w:ascii="TIMESCVR" w:hAnsi="TIMESCVR"/>
         </w:rPr>
         <w:t>¬</w:t>
       </w:r>
       <w:r>
         <w:rPr>
           <w:rFonts w:ascii="TIMESCVR" w:hAnsi="TIMESCVR"/>
-          <w:color w:val="FF0000"/>
-        </w:rPr>
-        <w:t>etelere</w:t>
-      </w:r>
-      <w:r>
-        <w:rPr>
-          <w:rFonts w:ascii="TIMESCVR" w:hAnsi="TIMESCVR"/>
-        </w:rPr>
-        <w:t xml:space="preserve"> rast gelüb bunlara </w:t>
+        </w:rPr>
+        <w:t>telere</w:t>
+      </w:r>
+      <w:r>
+        <w:rPr>
+          <w:rFonts w:ascii="TIMESCVR" w:hAnsi="TIMESCVR"/>
+        </w:rPr>
+        <w:t xml:space="preserve"> r</w:t>
+      </w:r>
+      <w:r>
+        <w:rPr>
+          <w:rFonts w:ascii="TIMESCVR" w:hAnsi="TIMESCVR"/>
+        </w:rPr>
+        <w:t>¥</w:t>
+      </w:r>
+      <w:r>
+        <w:rPr>
+          <w:rFonts w:ascii="TIMESCVR" w:hAnsi="TIMESCVR"/>
+        </w:rPr>
+        <w:t xml:space="preserve">st gelüb bunlara </w:t>
       </w:r>
       <w:r>
         <w:rPr>
@@ -6914,23 +7064,14 @@
       <w:r>
         <w:rPr>
           <w:rFonts w:ascii="TIMESCVR" w:hAnsi="TIMESCVR"/>
-          <w:color w:val="FF0000"/>
-        </w:rPr>
-        <w:t>o</w:t>
-      </w:r>
-      <w:r>
-        <w:rPr>
-          <w:rFonts w:ascii="TIMESCVR" w:hAnsi="TIMESCVR"/>
-          <w:color w:val="FF0000"/>
+        </w:rPr>
+        <w:t>evi</w:t>
+      </w:r>
+      <w:r>
+        <w:rPr>
+          <w:rFonts w:ascii="TIMESCVR" w:hAnsi="TIMESCVR"/>
         </w:rPr>
         <w:t>ñ</w:t>
-      </w:r>
-      <w:r>
-        <w:rPr>
-          <w:rFonts w:ascii="TIMESCVR" w:hAnsi="TIMESCVR"/>
-          <w:color w:val="FF0000"/>
-        </w:rPr>
-        <w:t>/ok</w:t>
       </w:r>
       <w:r>
         <w:rPr>
@@ -7464,19 +7605,19 @@
         <w:rPr>
           <w:rFonts w:ascii="TIMESCVR" w:hAnsi="TIMESCVR"/>
         </w:rPr>
-        <w:t>elmedi sü</w:t>
-      </w:r>
-      <w:r>
-        <w:rPr>
-          <w:rFonts w:ascii="TIMESCVR" w:hAnsi="TIMESCVR"/>
-        </w:rPr>
-        <w:t>§</w:t>
-      </w:r>
-      <w:r>
-        <w:rPr>
-          <w:rFonts w:ascii="TIMESCVR" w:hAnsi="TIMESCVR"/>
-        </w:rPr>
-        <w:t xml:space="preserve">eteler </w:t>
+        <w:t>elmedi s</w:t>
+      </w:r>
+      <w:r>
+        <w:rPr>
+          <w:rFonts w:ascii="TIMESCVR" w:hAnsi="TIMESCVR"/>
+        </w:rPr>
+        <w:t>°§</w:t>
+      </w:r>
+      <w:r>
+        <w:rPr>
+          <w:rFonts w:ascii="TIMESCVR" w:hAnsi="TIMESCVR"/>
+        </w:rPr>
+        <w:t xml:space="preserve">teler </w:t>
       </w:r>
       <w:r>
         <w:rPr>
@@ -7898,7 +8039,21 @@
           <w:rFonts w:ascii="TIMESCVR" w:hAnsi="TIMESCVR"/>
           <w:b/>
         </w:rPr>
-        <w:t>fe)</w:t>
+        <w:t>fe</w:t>
+      </w:r>
+      <w:r>
+        <w:rPr>
+          <w:rFonts w:ascii="TIMESCVR" w:hAnsi="TIMESCVR"/>
+          <w:b/>
+        </w:rPr>
+        <w:t>, 39/11</w:t>
+      </w:r>
+      <w:r>
+        <w:rPr>
+          <w:rFonts w:ascii="TIMESCVR" w:hAnsi="TIMESCVR"/>
+          <w:b/>
+        </w:rPr>
+        <w:t>)</w:t>
       </w:r>
       <w:r>
         <w:rPr>
@@ -8404,7 +8559,21 @@
           <w:rFonts w:ascii="TIMESCVR" w:hAnsi="TIMESCVR"/>
           <w:b/>
         </w:rPr>
-        <w:t>fe)</w:t>
+        <w:t>fe</w:t>
+      </w:r>
+      <w:r>
+        <w:rPr>
+          <w:rFonts w:ascii="TIMESCVR" w:hAnsi="TIMESCVR"/>
+          <w:b/>
+        </w:rPr>
+        <w:t>, 39/15</w:t>
+      </w:r>
+      <w:r>
+        <w:rPr>
+          <w:rFonts w:ascii="TIMESCVR" w:hAnsi="TIMESCVR"/>
+          <w:b/>
+        </w:rPr>
+        <w:t>)</w:t>
       </w:r>
       <w:r>
         <w:rPr>
@@ -8931,7 +9100,21 @@
           <w:rFonts w:ascii="TIMESCVR" w:hAnsi="TIMESCVR"/>
           <w:b/>
         </w:rPr>
-        <w:t>fe)</w:t>
+        <w:t>fe</w:t>
+      </w:r>
+      <w:r>
+        <w:rPr>
+          <w:rFonts w:ascii="TIMESCVR" w:hAnsi="TIMESCVR"/>
+          <w:b/>
+        </w:rPr>
+        <w:t>, 39/18</w:t>
+      </w:r>
+      <w:r>
+        <w:rPr>
+          <w:rFonts w:ascii="TIMESCVR" w:hAnsi="TIMESCVR"/>
+          <w:b/>
+        </w:rPr>
+        <w:t>)</w:t>
       </w:r>
       <w:r>
         <w:rPr>
@@ -10287,23 +10470,20 @@
       <w:r>
         <w:rPr>
           <w:rFonts w:ascii="TIMESCVR" w:hAnsi="TIMESCVR"/>
-          <w:color w:val="FF0000"/>
-        </w:rPr>
-        <w:t>sü</w:t>
-      </w:r>
-      <w:r>
-        <w:rPr>
-          <w:rFonts w:ascii="TIMESCVR" w:hAnsi="TIMESCVR"/>
-          <w:color w:val="FF0000"/>
+        </w:rPr>
+        <w:t>s°</w:t>
+      </w:r>
+      <w:r>
+        <w:rPr>
+          <w:rFonts w:ascii="TIMESCVR" w:hAnsi="TIMESCVR"/>
         </w:rPr>
         <w:t>¬</w:t>
       </w:r>
       <w:r>
         <w:rPr>
           <w:rFonts w:ascii="TIMESCVR" w:hAnsi="TIMESCVR"/>
-          <w:color w:val="FF0000"/>
-        </w:rPr>
-        <w:t>ete</w:t>
+        </w:rPr>
+        <w:t>te</w:t>
       </w:r>
       <w:r>
         <w:rPr>
@@ -11531,7 +11711,14 @@
           <w:rFonts w:ascii="TIMESCVR" w:hAnsi="TIMESCVR"/>
           <w:b/>
         </w:rPr>
-        <w:t>, 40 14</w:t>
+        <w:t>, 40/</w:t>
+      </w:r>
+      <w:r>
+        <w:rPr>
+          <w:rFonts w:ascii="TIMESCVR" w:hAnsi="TIMESCVR"/>
+          <w:b/>
+        </w:rPr>
+        <w:t>14</w:t>
       </w:r>
       <w:r>
         <w:rPr>
@@ -16005,28 +16192,7 @@
           <w:rFonts w:ascii="TIMESCVR" w:hAnsi="TIMESCVR"/>
           <w:color w:val="FF0000"/>
         </w:rPr>
-        <w:t xml:space="preserve"> </w:t>
-      </w:r>
-      <w:r>
-        <w:rPr>
-          <w:rFonts w:ascii="TIMESCVR" w:hAnsi="TIMESCVR"/>
-          <w:color w:val="FF0000"/>
-        </w:rPr>
-        <w:t xml:space="preserve">belde-i istambul el f¥¬re </w:t>
-      </w:r>
-      <w:r>
-        <w:rPr>
-          <w:rFonts w:ascii="TIMESCVR" w:hAnsi="TIMESCVR"/>
-          <w:color w:val="FF0000"/>
-        </w:rPr>
-        <w:t>*</w:t>
-      </w:r>
-      <w:r>
-        <w:rPr>
-          <w:rFonts w:ascii="TIMESCVR" w:hAnsi="TIMESCVR"/>
-          <w:color w:val="FF0000"/>
-        </w:rPr>
-        <w:t xml:space="preserve"> f</w:t>
+        <w:t xml:space="preserve"> belde-i istambul el f¥¬re * f</w:t>
       </w:r>
       <w:r>
         <w:rPr>
@@ -16040,42 +16206,7 @@
           <w:rFonts w:ascii="TIMESCVR" w:hAnsi="TIMESCVR"/>
           <w:color w:val="FF0000"/>
         </w:rPr>
-        <w:t xml:space="preserve"> ev ¥¬ir receb</w:t>
-      </w:r>
-      <w:r>
-        <w:rPr>
-          <w:rFonts w:ascii="TIMESCVR" w:hAnsi="TIMESCVR"/>
-          <w:color w:val="FF0000"/>
-        </w:rPr>
-        <w:t>e</w:t>
-      </w:r>
-      <w:r>
-        <w:rPr>
-          <w:rFonts w:ascii="TIMESCVR" w:hAnsi="TIMESCVR"/>
-          <w:color w:val="FF0000"/>
-        </w:rPr>
-        <w:t>’</w:t>
-      </w:r>
-      <w:r>
-        <w:rPr>
-          <w:rFonts w:ascii="TIMESCVR" w:hAnsi="TIMESCVR"/>
-          <w:color w:val="FF0000"/>
-        </w:rPr>
-        <w:t>l</w:t>
-      </w:r>
-      <w:r>
-        <w:rPr>
-          <w:rFonts w:ascii="TIMESCVR" w:hAnsi="TIMESCVR"/>
-          <w:color w:val="FF0000"/>
-        </w:rPr>
-        <w:t>-</w:t>
-      </w:r>
-      <w:r>
-        <w:rPr>
-          <w:rFonts w:ascii="TIMESCVR" w:hAnsi="TIMESCVR"/>
-          <w:color w:val="FF0000"/>
-        </w:rPr>
-        <w:t>merceb</w:t>
+        <w:t xml:space="preserve"> ev ¥¬ir recebe’l-merceb</w:t>
       </w:r>
     </w:p>
     <w:p>
@@ -16092,25 +16223,7 @@
           <w:sz w:val="18"/>
           <w:szCs w:val="18"/>
         </w:rPr>
-        <w:t>[41/2</w:t>
-      </w:r>
-      <w:r>
-        <w:rPr>
-          <w:rFonts w:ascii="TIMESCVR" w:hAnsi="TIMESCVR"/>
-          <w:position w:val="12"/>
-          <w:sz w:val="18"/>
-          <w:szCs w:val="18"/>
-        </w:rPr>
-        <w:t>4</w:t>
-      </w:r>
-      <w:r>
-        <w:rPr>
-          <w:rFonts w:ascii="TIMESCVR" w:hAnsi="TIMESCVR"/>
-          <w:position w:val="12"/>
-          <w:sz w:val="18"/>
-          <w:szCs w:val="18"/>
-        </w:rPr>
-        <w:t>]</w:t>
+        <w:t>[41/24]</w:t>
       </w:r>
       <w:r>
         <w:rPr>
@@ -16125,49 +16238,7 @@
           <w:rFonts w:ascii="TIMESCVR" w:hAnsi="TIMESCVR"/>
           <w:color w:val="FF0000"/>
         </w:rPr>
-        <w:t xml:space="preserve">isna </w:t>
-      </w:r>
-      <w:r>
-        <w:rPr>
-          <w:rFonts w:ascii="TIMESCVR" w:hAnsi="TIMESCVR"/>
-          <w:color w:val="FF0000"/>
-        </w:rPr>
-        <w:t>²</w:t>
-      </w:r>
-      <w:r>
-        <w:rPr>
-          <w:rFonts w:ascii="TIMESCVR" w:hAnsi="TIMESCVR"/>
-          <w:color w:val="FF0000"/>
-        </w:rPr>
-        <w:t>eli</w:t>
-      </w:r>
-      <w:r>
-        <w:rPr>
-          <w:rFonts w:ascii="TIMESCVR" w:hAnsi="TIMESCVR"/>
-          <w:color w:val="FF0000"/>
-        </w:rPr>
-        <w:t>²</w:t>
-      </w:r>
-      <w:r>
-        <w:rPr>
-          <w:rFonts w:ascii="TIMESCVR" w:hAnsi="TIMESCVR"/>
-          <w:color w:val="FF0000"/>
-        </w:rPr>
-        <w:t xml:space="preserve"> ü </w:t>
-      </w:r>
-      <w:r>
-        <w:rPr>
-          <w:rFonts w:ascii="TIMESCVR" w:hAnsi="TIMESCVR"/>
-          <w:color w:val="FF0000"/>
-        </w:rPr>
-        <w:t>¬</w:t>
-      </w:r>
-      <w:r>
-        <w:rPr>
-          <w:rFonts w:ascii="TIMESCVR" w:hAnsi="TIMESCVR"/>
-          <w:color w:val="FF0000"/>
-        </w:rPr>
-        <w:t>ams</w:t>
+        <w:t>isna ²eli² ü ¬ams</w:t>
       </w:r>
       <w:r>
         <w:rPr>
@@ -16181,21 +16252,7 @@
           <w:rFonts w:ascii="TIMESCVR" w:hAnsi="TIMESCVR"/>
           <w:color w:val="FF0000"/>
         </w:rPr>
-        <w:t xml:space="preserve">n </w:t>
-      </w:r>
-      <w:r>
-        <w:rPr>
-          <w:rFonts w:ascii="TIMESCVR" w:hAnsi="TIMESCVR"/>
-          <w:color w:val="FF0000"/>
-        </w:rPr>
-        <w:t>vesa¢</w:t>
-      </w:r>
-      <w:r>
-        <w:rPr>
-          <w:rFonts w:ascii="TIMESCVR" w:hAnsi="TIMESCVR"/>
-          <w:color w:val="FF0000"/>
-        </w:rPr>
-        <w:t>iteyn ü elf</w:t>
+        <w:t>n vesa¢iteyn ü elf</w:t>
       </w:r>
     </w:p>
     <w:p>

</xml_diff>